<commit_message>
Updated MSK connect architecture diagram
</commit_message>
<xml_diff>
--- a/Amazon MSK high availablity across Cross region.docx
+++ b/Amazon MSK high availablity across Cross region.docx
@@ -247,6 +247,82 @@
           <w:bCs/>
         </w:rPr>
         <w:lastRenderedPageBreak/>
+        <w:t>MSK connect:</w:t>
+      </w:r>
+      <w:r>
+        <w:rPr>
+          <w:b/>
+          <w:bCs/>
+        </w:rPr>
+        <w:br/>
+      </w:r>
+      <w:r>
+        <w:rPr>
+          <w:b/>
+          <w:bCs/>
+        </w:rPr>
+        <w:br/>
+      </w:r>
+      <w:r>
+        <w:rPr>
+          <w:b/>
+          <w:bCs/>
+        </w:rPr>
+        <w:drawing>
+          <wp:inline distT="0" distB="0" distL="0" distR="0" wp14:anchorId="239B884F" wp14:editId="20C9135F">
+            <wp:extent cx="5458587" cy="2810267"/>
+            <wp:effectExtent l="0" t="0" r="8890" b="9525"/>
+            <wp:docPr id="3" name="Picture 3" descr="Timeline&#10;&#10;Description automatically generated with medium confidence"/>
+            <wp:cNvGraphicFramePr>
+              <a:graphicFrameLocks xmlns:a="http://schemas.openxmlformats.org/drawingml/2006/main" noChangeAspect="1"/>
+            </wp:cNvGraphicFramePr>
+            <a:graphic xmlns:a="http://schemas.openxmlformats.org/drawingml/2006/main">
+              <a:graphicData uri="http://schemas.openxmlformats.org/drawingml/2006/picture">
+                <pic:pic xmlns:pic="http://schemas.openxmlformats.org/drawingml/2006/picture">
+                  <pic:nvPicPr>
+                    <pic:cNvPr id="3" name="Picture 3" descr="Timeline&#10;&#10;Description automatically generated with medium confidence"/>
+                    <pic:cNvPicPr/>
+                  </pic:nvPicPr>
+                  <pic:blipFill>
+                    <a:blip r:embed="rId7"/>
+                    <a:stretch>
+                      <a:fillRect/>
+                    </a:stretch>
+                  </pic:blipFill>
+                  <pic:spPr>
+                    <a:xfrm>
+                      <a:off x="0" y="0"/>
+                      <a:ext cx="5458587" cy="2810267"/>
+                    </a:xfrm>
+                    <a:prstGeom prst="rect">
+                      <a:avLst/>
+                    </a:prstGeom>
+                  </pic:spPr>
+                </pic:pic>
+              </a:graphicData>
+            </a:graphic>
+          </wp:inline>
+        </w:drawing>
+      </w:r>
+      <w:r>
+        <w:rPr>
+          <w:b/>
+          <w:bCs/>
+        </w:rPr>
+        <w:br/>
+      </w:r>
+      <w:r>
+        <w:rPr>
+          <w:b/>
+          <w:bCs/>
+        </w:rPr>
+        <w:br/>
+      </w:r>
+      <w:r>
+        <w:rPr>
+          <w:b/>
+          <w:bCs/>
+        </w:rPr>
         <w:t>Steps:</w:t>
       </w:r>
       <w:r>
@@ -498,13 +574,8 @@
           </w:tcPr>
           <w:p>
             <w:r>
-              <w:t>Test scenarios cover Active-Active, Active-</w:t>
-            </w:r>
-            <w:proofErr w:type="spellStart"/>
-            <w:r>
-              <w:t>StandBy</w:t>
-            </w:r>
-            <w:proofErr w:type="spellEnd"/>
+              <w:t>Test scenarios cover Active-Active, Active-StandBy</w:t>
+            </w:r>
           </w:p>
         </w:tc>
         <w:tc>

</xml_diff>